<commit_message>
uploading final sequel database and master jupyter file
</commit_message>
<xml_diff>
--- a/Technical Report.docx
+++ b/Technical Report.docx
@@ -54,35 +54,7 @@
           <w:rFonts w:cstheme="minorHAnsi"/>
           <w:color w:val="2B2B2B"/>
         </w:rPr>
-        <w:t xml:space="preserve"> </w:t>
-      </w:r>
-      <w:r>
-        <w:rPr>
-          <w:rFonts w:cstheme="minorHAnsi"/>
-          <w:color w:val="2B2B2B"/>
-        </w:rPr>
-        <w:t xml:space="preserve">we </w:t>
-      </w:r>
-      <w:r>
-        <w:rPr>
-          <w:rFonts w:cstheme="minorHAnsi"/>
-          <w:color w:val="2B2B2B"/>
-        </w:rPr>
-        <w:t>work</w:t>
-      </w:r>
-      <w:r>
-        <w:rPr>
-          <w:rFonts w:cstheme="minorHAnsi"/>
-          <w:color w:val="2B2B2B"/>
-        </w:rPr>
-        <w:t>ed as a team to</w:t>
-      </w:r>
-      <w:r>
-        <w:rPr>
-          <w:rFonts w:cstheme="minorHAnsi"/>
-          <w:color w:val="2B2B2B"/>
-        </w:rPr>
-        <w:t xml:space="preserve"> complete the ETL process on a dataset.</w:t>
+        <w:t xml:space="preserve"> we worked as a team to complete the ETL process on a dataset.</w:t>
       </w:r>
     </w:p>
     <w:p>
@@ -381,13 +353,7 @@
         <w:rPr>
           <w:rFonts w:asciiTheme="minorHAnsi" w:hAnsiTheme="minorHAnsi" w:cstheme="minorHAnsi"/>
         </w:rPr>
-        <w:t>gender representation within modern day video games</w:t>
-      </w:r>
-      <w:r>
-        <w:rPr>
-          <w:rFonts w:asciiTheme="minorHAnsi" w:hAnsiTheme="minorHAnsi" w:cstheme="minorHAnsi"/>
-        </w:rPr>
-        <w:t>,</w:t>
+        <w:t>gender representation within modern day video games,</w:t>
       </w:r>
       <w:r>
         <w:rPr>
@@ -446,8 +412,6 @@
         <w:rPr>
           <w:rFonts w:asciiTheme="minorHAnsi" w:eastAsiaTheme="minorHAnsi" w:hAnsiTheme="minorHAnsi" w:cstheme="minorHAnsi"/>
           <w:color w:val="2B2B2B"/>
-          <w:sz w:val="11"/>
-          <w:szCs w:val="11"/>
           <w:lang w:eastAsia="en-US"/>
         </w:rPr>
       </w:pPr>
@@ -455,11 +419,25 @@
         <w:rPr>
           <w:rFonts w:asciiTheme="minorHAnsi" w:eastAsiaTheme="minorHAnsi" w:hAnsiTheme="minorHAnsi" w:cstheme="minorHAnsi"/>
           <w:color w:val="2B2B2B"/>
-          <w:sz w:val="11"/>
-          <w:szCs w:val="11"/>
           <w:lang w:eastAsia="en-US"/>
         </w:rPr>
-        <w:t>*credit dimondlobby.com for allowing free access to the public for their data</w:t>
+        <w:t>*credit di</w:t>
+      </w:r>
+      <w:r>
+        <w:rPr>
+          <w:rFonts w:asciiTheme="minorHAnsi" w:eastAsiaTheme="minorHAnsi" w:hAnsiTheme="minorHAnsi" w:cstheme="minorHAnsi"/>
+          <w:color w:val="2B2B2B"/>
+          <w:lang w:eastAsia="en-US"/>
+        </w:rPr>
+        <w:t>a</w:t>
+      </w:r>
+      <w:r>
+        <w:rPr>
+          <w:rFonts w:asciiTheme="minorHAnsi" w:eastAsiaTheme="minorHAnsi" w:hAnsiTheme="minorHAnsi" w:cstheme="minorHAnsi"/>
+          <w:color w:val="2B2B2B"/>
+          <w:lang w:eastAsia="en-US"/>
+        </w:rPr>
+        <w:t>mondlobby.com for allowing free access to the public for their data</w:t>
       </w:r>
     </w:p>
     <w:p>
@@ -552,39 +530,7 @@
           <w:rFonts w:asciiTheme="minorHAnsi" w:hAnsiTheme="minorHAnsi" w:cstheme="minorHAnsi"/>
           <w:color w:val="2B2B2B"/>
         </w:rPr>
-        <w:t xml:space="preserve"> &amp; </w:t>
-      </w:r>
-      <w:proofErr w:type="spellStart"/>
-      <w:r>
-        <w:rPr>
-          <w:rFonts w:asciiTheme="minorHAnsi" w:hAnsiTheme="minorHAnsi" w:cstheme="minorHAnsi"/>
-          <w:color w:val="2B2B2B"/>
-        </w:rPr>
-        <w:t>Game.Game</w:t>
-      </w:r>
-      <w:proofErr w:type="spellEnd"/>
-      <w:r>
-        <w:rPr>
-          <w:rFonts w:asciiTheme="minorHAnsi" w:hAnsiTheme="minorHAnsi" w:cstheme="minorHAnsi"/>
-          <w:color w:val="2B2B2B"/>
-        </w:rPr>
-        <w:t xml:space="preserve"> ID = </w:t>
-      </w:r>
-      <w:proofErr w:type="spellStart"/>
-      <w:r>
-        <w:rPr>
-          <w:rFonts w:asciiTheme="minorHAnsi" w:hAnsiTheme="minorHAnsi" w:cstheme="minorHAnsi"/>
-          <w:color w:val="2B2B2B"/>
-        </w:rPr>
-        <w:t>Character.Game</w:t>
-      </w:r>
-      <w:proofErr w:type="spellEnd"/>
-      <w:r>
-        <w:rPr>
-          <w:rFonts w:asciiTheme="minorHAnsi" w:hAnsiTheme="minorHAnsi" w:cstheme="minorHAnsi"/>
-          <w:color w:val="2B2B2B"/>
-        </w:rPr>
-        <w:t>.</w:t>
+        <w:t xml:space="preserve"> &amp; Game.Game ID = Character.Game.</w:t>
       </w:r>
     </w:p>
     <w:p>
@@ -607,15 +553,31 @@
           <w:color w:val="2B2B2B"/>
           <w:highlight w:val="yellow"/>
         </w:rPr>
-        <w:t xml:space="preserve">The types of functions we used as part of our transform element </w:t>
-      </w:r>
-      <w:r>
-        <w:rPr>
-          <w:rFonts w:asciiTheme="minorHAnsi" w:hAnsiTheme="minorHAnsi" w:cstheme="minorHAnsi"/>
-          <w:color w:val="2B2B2B"/>
-          <w:highlight w:val="yellow"/>
-        </w:rPr>
-        <w:t xml:space="preserve"> to format the data to be able to load into our database (SQL) </w:t>
+        <w:t xml:space="preserve">The types of functions we used as part of our transform </w:t>
+      </w:r>
+      <w:r>
+        <w:rPr>
+          <w:rFonts w:asciiTheme="minorHAnsi" w:hAnsiTheme="minorHAnsi" w:cstheme="minorHAnsi"/>
+          <w:color w:val="2B2B2B"/>
+          <w:highlight w:val="yellow"/>
+        </w:rPr>
+        <w:t xml:space="preserve">element </w:t>
+      </w:r>
+      <w:r>
+        <w:rPr>
+          <w:rFonts w:asciiTheme="minorHAnsi" w:hAnsiTheme="minorHAnsi" w:cstheme="minorHAnsi"/>
+          <w:color w:val="2B2B2B"/>
+          <w:highlight w:val="yellow"/>
+        </w:rPr>
+        <w:t>to</w:t>
+      </w:r>
+      <w:r>
+        <w:rPr>
+          <w:rFonts w:asciiTheme="minorHAnsi" w:hAnsiTheme="minorHAnsi" w:cstheme="minorHAnsi"/>
+          <w:color w:val="2B2B2B"/>
+          <w:highlight w:val="yellow"/>
+        </w:rPr>
+        <w:t xml:space="preserve"> format the data to be able to load into our database (SQL) </w:t>
       </w:r>
       <w:r>
         <w:rPr>
@@ -633,7 +595,6 @@
         </w:rPr>
         <w:t xml:space="preserve">select columns to ensure the </w:t>
       </w:r>
-      <w:proofErr w:type="spellStart"/>
       <w:r>
         <w:rPr>
           <w:rFonts w:asciiTheme="minorHAnsi" w:hAnsiTheme="minorHAnsi" w:cstheme="minorHAnsi"/>
@@ -658,23 +619,13 @@
         </w:rPr>
         <w:t>frame</w:t>
       </w:r>
-      <w:proofErr w:type="spellEnd"/>
-      <w:r>
-        <w:rPr>
-          <w:rFonts w:asciiTheme="minorHAnsi" w:hAnsiTheme="minorHAnsi" w:cstheme="minorHAnsi"/>
-          <w:color w:val="2B2B2B"/>
-          <w:highlight w:val="yellow"/>
-        </w:rPr>
-        <w:t xml:space="preserve"> in our </w:t>
-      </w:r>
-      <w:proofErr w:type="spellStart"/>
-      <w:r>
-        <w:rPr>
-          <w:rFonts w:asciiTheme="minorHAnsi" w:hAnsiTheme="minorHAnsi" w:cstheme="minorHAnsi"/>
-          <w:color w:val="2B2B2B"/>
-          <w:highlight w:val="yellow"/>
-        </w:rPr>
-        <w:t>j</w:t>
+      <w:r>
+        <w:rPr>
+          <w:rFonts w:asciiTheme="minorHAnsi" w:hAnsiTheme="minorHAnsi" w:cstheme="minorHAnsi"/>
+          <w:color w:val="2B2B2B"/>
+          <w:highlight w:val="yellow"/>
+        </w:rPr>
+        <w:t xml:space="preserve"> in our j</w:t>
       </w:r>
       <w:r>
         <w:rPr>
@@ -690,16 +641,7 @@
           <w:color w:val="2B2B2B"/>
           <w:highlight w:val="yellow"/>
         </w:rPr>
-        <w:t>pyter</w:t>
-      </w:r>
-      <w:proofErr w:type="spellEnd"/>
-      <w:r>
-        <w:rPr>
-          <w:rFonts w:asciiTheme="minorHAnsi" w:hAnsiTheme="minorHAnsi" w:cstheme="minorHAnsi"/>
-          <w:color w:val="2B2B2B"/>
-          <w:highlight w:val="yellow"/>
-        </w:rPr>
-        <w:t xml:space="preserve"> </w:t>
+        <w:t xml:space="preserve">pyter </w:t>
       </w:r>
       <w:r>
         <w:rPr>
@@ -788,16 +730,14 @@
         </w:rPr>
         <w:t xml:space="preserve">We had to make sure that the numeric columns had no null </w:t>
       </w:r>
-      <w:proofErr w:type="spellStart"/>
-      <w:r>
-        <w:rPr>
-          <w:rFonts w:asciiTheme="minorHAnsi" w:hAnsiTheme="minorHAnsi" w:cstheme="minorHAnsi"/>
-          <w:color w:val="2B2B2B"/>
-          <w:highlight w:val="yellow"/>
-        </w:rPr>
-        <w:t>bvaleus</w:t>
-      </w:r>
-      <w:proofErr w:type="spellEnd"/>
+      <w:r>
+        <w:rPr>
+          <w:rFonts w:asciiTheme="minorHAnsi" w:hAnsiTheme="minorHAnsi" w:cstheme="minorHAnsi"/>
+          <w:color w:val="2B2B2B"/>
+          <w:highlight w:val="yellow"/>
+        </w:rPr>
+        <w:t>values</w:t>
+      </w:r>
       <w:r>
         <w:rPr>
           <w:rFonts w:asciiTheme="minorHAnsi" w:hAnsiTheme="minorHAnsi" w:cstheme="minorHAnsi"/>
@@ -829,16 +769,14 @@
         </w:rPr>
         <w:t xml:space="preserve">We had to change the </w:t>
       </w:r>
-      <w:proofErr w:type="spellStart"/>
-      <w:r>
-        <w:rPr>
-          <w:rFonts w:asciiTheme="minorHAnsi" w:hAnsiTheme="minorHAnsi" w:cstheme="minorHAnsi"/>
-          <w:color w:val="2B2B2B"/>
-          <w:highlight w:val="yellow"/>
-        </w:rPr>
-        <w:t>numeic</w:t>
-      </w:r>
-      <w:proofErr w:type="spellEnd"/>
+      <w:r>
+        <w:rPr>
+          <w:rFonts w:asciiTheme="minorHAnsi" w:hAnsiTheme="minorHAnsi" w:cstheme="minorHAnsi"/>
+          <w:color w:val="2B2B2B"/>
+          <w:highlight w:val="yellow"/>
+        </w:rPr>
+        <w:t>numeric</w:t>
+      </w:r>
       <w:r>
         <w:rPr>
           <w:rFonts w:asciiTheme="minorHAnsi" w:hAnsiTheme="minorHAnsi" w:cstheme="minorHAnsi"/>
@@ -847,16 +785,14 @@
         </w:rPr>
         <w:t xml:space="preserve"> data column to date </w:t>
       </w:r>
-      <w:proofErr w:type="spellStart"/>
-      <w:r>
-        <w:rPr>
-          <w:rFonts w:asciiTheme="minorHAnsi" w:hAnsiTheme="minorHAnsi" w:cstheme="minorHAnsi"/>
-          <w:color w:val="2B2B2B"/>
-          <w:highlight w:val="yellow"/>
-        </w:rPr>
-        <w:t>ti</w:t>
-      </w:r>
-      <w:proofErr w:type="spellEnd"/>
+      <w:r>
+        <w:rPr>
+          <w:rFonts w:asciiTheme="minorHAnsi" w:hAnsiTheme="minorHAnsi" w:cstheme="minorHAnsi"/>
+          <w:color w:val="2B2B2B"/>
+          <w:highlight w:val="yellow"/>
+        </w:rPr>
+        <w:t>to</w:t>
+      </w:r>
       <w:r>
         <w:rPr>
           <w:rFonts w:asciiTheme="minorHAnsi" w:hAnsiTheme="minorHAnsi" w:cstheme="minorHAnsi"/>
@@ -865,16 +801,14 @@
         </w:rPr>
         <w:t xml:space="preserve"> </w:t>
       </w:r>
-      <w:proofErr w:type="spellStart"/>
-      <w:r>
-        <w:rPr>
-          <w:rFonts w:asciiTheme="minorHAnsi" w:hAnsiTheme="minorHAnsi" w:cstheme="minorHAnsi"/>
-          <w:color w:val="2B2B2B"/>
-          <w:highlight w:val="yellow"/>
-        </w:rPr>
-        <w:t>fut</w:t>
-      </w:r>
-      <w:proofErr w:type="spellEnd"/>
+      <w:r>
+        <w:rPr>
+          <w:rFonts w:asciiTheme="minorHAnsi" w:hAnsiTheme="minorHAnsi" w:cstheme="minorHAnsi"/>
+          <w:color w:val="2B2B2B"/>
+          <w:highlight w:val="yellow"/>
+        </w:rPr>
+        <w:t>fit</w:t>
+      </w:r>
       <w:r>
         <w:rPr>
           <w:rFonts w:asciiTheme="minorHAnsi" w:hAnsiTheme="minorHAnsi" w:cstheme="minorHAnsi"/>
@@ -883,16 +817,14 @@
         </w:rPr>
         <w:t xml:space="preserve"> sequel table </w:t>
       </w:r>
-      <w:proofErr w:type="spellStart"/>
-      <w:r>
-        <w:rPr>
-          <w:rFonts w:asciiTheme="minorHAnsi" w:hAnsiTheme="minorHAnsi" w:cstheme="minorHAnsi"/>
-          <w:color w:val="2B2B2B"/>
-          <w:highlight w:val="yellow"/>
-        </w:rPr>
-        <w:t>requirments</w:t>
-      </w:r>
-      <w:proofErr w:type="spellEnd"/>
+      <w:r>
+        <w:rPr>
+          <w:rFonts w:asciiTheme="minorHAnsi" w:hAnsiTheme="minorHAnsi" w:cstheme="minorHAnsi"/>
+          <w:color w:val="2B2B2B"/>
+          <w:highlight w:val="yellow"/>
+        </w:rPr>
+        <w:t>requirements</w:t>
+      </w:r>
     </w:p>
     <w:p>
       <w:pPr>
@@ -916,59 +848,21 @@
         </w:rPr>
         <w:t xml:space="preserve">Make sure the data type in pandas agreed to the </w:t>
       </w:r>
-      <w:proofErr w:type="spellStart"/>
-      <w:r>
-        <w:rPr>
-          <w:rFonts w:asciiTheme="minorHAnsi" w:hAnsiTheme="minorHAnsi" w:cstheme="minorHAnsi"/>
-          <w:color w:val="2B2B2B"/>
-          <w:highlight w:val="yellow"/>
-        </w:rPr>
-        <w:t>sequal</w:t>
-      </w:r>
-      <w:proofErr w:type="spellEnd"/>
-      <w:r>
-        <w:rPr>
-          <w:rFonts w:asciiTheme="minorHAnsi" w:hAnsiTheme="minorHAnsi" w:cstheme="minorHAnsi"/>
-          <w:color w:val="2B2B2B"/>
-          <w:highlight w:val="yellow"/>
-        </w:rPr>
-        <w:t xml:space="preserve"> datatypes form the </w:t>
-      </w:r>
-      <w:proofErr w:type="spellStart"/>
-      <w:r>
-        <w:rPr>
-          <w:rFonts w:asciiTheme="minorHAnsi" w:hAnsiTheme="minorHAnsi" w:cstheme="minorHAnsi"/>
-          <w:color w:val="2B2B2B"/>
-          <w:highlight w:val="yellow"/>
-        </w:rPr>
-        <w:t>jupyter</w:t>
-      </w:r>
-      <w:proofErr w:type="spellEnd"/>
-      <w:r>
-        <w:rPr>
-          <w:rFonts w:asciiTheme="minorHAnsi" w:hAnsiTheme="minorHAnsi" w:cstheme="minorHAnsi"/>
-          <w:color w:val="2B2B2B"/>
-          <w:highlight w:val="yellow"/>
-        </w:rPr>
-        <w:t xml:space="preserve"> </w:t>
-      </w:r>
-      <w:proofErr w:type="spellStart"/>
-      <w:r>
-        <w:rPr>
-          <w:rFonts w:asciiTheme="minorHAnsi" w:hAnsiTheme="minorHAnsi" w:cstheme="minorHAnsi"/>
-          <w:color w:val="2B2B2B"/>
-          <w:highlight w:val="yellow"/>
-        </w:rPr>
-        <w:t>dataframe</w:t>
-      </w:r>
-      <w:proofErr w:type="spellEnd"/>
-      <w:r>
-        <w:rPr>
-          <w:rFonts w:asciiTheme="minorHAnsi" w:hAnsiTheme="minorHAnsi" w:cstheme="minorHAnsi"/>
-          <w:color w:val="2B2B2B"/>
-          <w:highlight w:val="yellow"/>
-        </w:rPr>
-        <w:t xml:space="preserve"> and then connection strings </w:t>
+      <w:r>
+        <w:rPr>
+          <w:rFonts w:asciiTheme="minorHAnsi" w:hAnsiTheme="minorHAnsi" w:cstheme="minorHAnsi"/>
+          <w:color w:val="2B2B2B"/>
+          <w:highlight w:val="yellow"/>
+        </w:rPr>
+        <w:t>sequel</w:t>
+      </w:r>
+      <w:r>
+        <w:rPr>
+          <w:rFonts w:asciiTheme="minorHAnsi" w:hAnsiTheme="minorHAnsi" w:cstheme="minorHAnsi"/>
+          <w:color w:val="2B2B2B"/>
+          <w:highlight w:val="yellow"/>
+        </w:rPr>
+        <w:t xml:space="preserve"> datatypes form the jupyter dataframe and then connection strings </w:t>
       </w:r>
     </w:p>
     <w:p>
@@ -1004,6 +898,68 @@
         <w:spacing w:before="150" w:beforeAutospacing="0" w:after="0" w:afterAutospacing="0" w:line="360" w:lineRule="atLeast"/>
         <w:rPr>
           <w:rFonts w:asciiTheme="minorHAnsi" w:hAnsiTheme="minorHAnsi" w:cstheme="minorHAnsi"/>
+          <w:color w:val="2B2B2B"/>
+        </w:rPr>
+      </w:pPr>
+      <w:r>
+        <w:rPr>
+          <w:rFonts w:asciiTheme="minorHAnsi" w:hAnsiTheme="minorHAnsi" w:cstheme="minorHAnsi"/>
+          <w:color w:val="2B2B2B"/>
+        </w:rPr>
+        <w:t xml:space="preserve">The final jupyter code is </w:t>
+      </w:r>
+      <w:r>
+        <w:rPr>
+          <w:rFonts w:asciiTheme="minorHAnsi" w:hAnsiTheme="minorHAnsi" w:cstheme="minorHAnsi"/>
+          <w:color w:val="2B2B2B"/>
+          <w:highlight w:val="yellow"/>
+        </w:rPr>
+        <w:t>Final_jupytercode.ipynb</w:t>
+      </w:r>
+      <w:r>
+        <w:rPr>
+          <w:rFonts w:asciiTheme="minorHAnsi" w:hAnsiTheme="minorHAnsi" w:cstheme="minorHAnsi"/>
+          <w:color w:val="2B2B2B"/>
+        </w:rPr>
+        <w:t xml:space="preserve"> and the sequel file </w:t>
+      </w:r>
+      <w:r>
+        <w:rPr>
+          <w:rFonts w:asciiTheme="minorHAnsi" w:hAnsiTheme="minorHAnsi" w:cstheme="minorHAnsi"/>
+          <w:color w:val="2B2B2B"/>
+        </w:rPr>
+        <w:t xml:space="preserve">: </w:t>
+      </w:r>
+      <w:r>
+        <w:rPr>
+          <w:rFonts w:asciiTheme="minorHAnsi" w:hAnsiTheme="minorHAnsi" w:cstheme="minorHAnsi"/>
+          <w:color w:val="2B2B2B"/>
+          <w:highlight w:val="yellow"/>
+        </w:rPr>
+        <w:t>final_sequeldatabase</w:t>
+      </w:r>
+    </w:p>
+    <w:p>
+      <w:pPr>
+        <w:pStyle w:val="NormalWeb"/>
+        <w:spacing w:before="150" w:beforeAutospacing="0" w:after="0" w:afterAutospacing="0" w:line="360" w:lineRule="atLeast"/>
+        <w:rPr>
+          <w:rFonts w:asciiTheme="minorHAnsi" w:hAnsiTheme="minorHAnsi" w:cstheme="minorHAnsi"/>
+          <w:color w:val="2B2B2B"/>
+          <w:highlight w:val="yellow"/>
+        </w:rPr>
+      </w:pPr>
+    </w:p>
+    <w:p>
+      <w:pPr>
+        <w:pStyle w:val="NormalWeb"/>
+        <w:numPr>
+          <w:ilvl w:val="0"/>
+          <w:numId w:val="1"/>
+        </w:numPr>
+        <w:spacing w:before="150" w:beforeAutospacing="0" w:after="0" w:afterAutospacing="0" w:line="360" w:lineRule="atLeast"/>
+        <w:rPr>
+          <w:rFonts w:asciiTheme="minorHAnsi" w:hAnsiTheme="minorHAnsi" w:cstheme="minorHAnsi"/>
           <w:b/>
           <w:bCs/>
           <w:color w:val="2B2B2B"/>
@@ -1014,6 +970,7 @@
           <w:rFonts w:asciiTheme="minorHAnsi" w:hAnsiTheme="minorHAnsi" w:cstheme="minorHAnsi"/>
           <w:color w:val="2B2B2B"/>
         </w:rPr>
+        <w:lastRenderedPageBreak/>
         <w:t xml:space="preserve">The Schemata that is used in </w:t>
       </w:r>
       <w:r>
@@ -1049,10 +1006,10 @@
       <w:pPr>
         <w:pStyle w:val="NormalWeb"/>
         <w:spacing w:before="150" w:beforeAutospacing="0" w:after="0" w:afterAutospacing="0" w:line="360" w:lineRule="atLeast"/>
-        <w:ind w:left="720"/>
-        <w:rPr>
-          <w:rFonts w:asciiTheme="minorHAnsi" w:hAnsiTheme="minorHAnsi" w:cstheme="minorHAnsi"/>
-          <w:color w:val="2B2B2B"/>
+        <w:ind w:firstLine="720"/>
+        <w:rPr>
+          <w:rStyle w:val="Hyperlink"/>
+          <w:rFonts w:asciiTheme="minorHAnsi" w:hAnsiTheme="minorHAnsi" w:cstheme="minorHAnsi"/>
         </w:rPr>
       </w:pPr>
       <w:hyperlink r:id="rId5" w:history="1">
@@ -1064,6 +1021,24 @@
           <w:t>Database Schema</w:t>
         </w:r>
       </w:hyperlink>
+      <w:r>
+        <w:rPr>
+          <w:rStyle w:val="Hyperlink"/>
+          <w:rFonts w:asciiTheme="minorHAnsi" w:hAnsiTheme="minorHAnsi" w:cstheme="minorHAnsi"/>
+        </w:rPr>
+        <w:t xml:space="preserve"> </w:t>
+      </w:r>
+    </w:p>
+    <w:p>
+      <w:pPr>
+        <w:pStyle w:val="NormalWeb"/>
+        <w:spacing w:before="150" w:beforeAutospacing="0" w:after="0" w:afterAutospacing="0" w:line="360" w:lineRule="atLeast"/>
+        <w:ind w:left="720"/>
+        <w:rPr>
+          <w:rFonts w:asciiTheme="minorHAnsi" w:hAnsiTheme="minorHAnsi" w:cstheme="minorHAnsi"/>
+          <w:color w:val="2B2B2B"/>
+        </w:rPr>
+      </w:pPr>
     </w:p>
     <w:p>
       <w:pPr>
@@ -1144,6 +1119,7 @@
       <w:r>
         <w:rPr>
           <w:rFonts w:asciiTheme="minorHAnsi" w:hAnsiTheme="minorHAnsi" w:cstheme="minorHAnsi"/>
+          <w:noProof/>
           <w:color w:val="2B2B2B"/>
         </w:rPr>
         <w:drawing>
@@ -1354,6 +1330,7 @@
       <w:r>
         <w:rPr>
           <w:rFonts w:asciiTheme="minorHAnsi" w:hAnsiTheme="minorHAnsi" w:cstheme="minorHAnsi"/>
+          <w:noProof/>
           <w:color w:val="2B2B2B"/>
         </w:rPr>
         <w:drawing>
@@ -1488,6 +1465,7 @@
           <w:rFonts w:asciiTheme="minorHAnsi" w:hAnsiTheme="minorHAnsi" w:cstheme="minorHAnsi"/>
           <w:color w:val="2B2B2B"/>
         </w:rPr>
+        <w:lastRenderedPageBreak/>
         <w:t xml:space="preserve">Process Map - </w:t>
       </w:r>
       <w:hyperlink r:id="rId9" w:history="1">
@@ -1560,7 +1538,6 @@
           <w:rFonts w:asciiTheme="minorHAnsi" w:hAnsiTheme="minorHAnsi" w:cstheme="minorHAnsi"/>
           <w:color w:val="2B2B2B"/>
         </w:rPr>
-        <w:lastRenderedPageBreak/>
         <w:t>Data fetching</w:t>
       </w:r>
     </w:p>
@@ -1864,6 +1841,402 @@
         </w:rPr>
         <w:t xml:space="preserve"> at a professional level</w:t>
       </w:r>
+    </w:p>
+    <w:p>
+      <w:pPr>
+        <w:rPr>
+          <w:rFonts w:cstheme="minorHAnsi"/>
+          <w:sz w:val="21"/>
+          <w:szCs w:val="21"/>
+        </w:rPr>
+      </w:pPr>
+    </w:p>
+    <w:p>
+      <w:pPr>
+        <w:rPr>
+          <w:rFonts w:cstheme="minorHAnsi"/>
+          <w:sz w:val="21"/>
+          <w:szCs w:val="21"/>
+        </w:rPr>
+      </w:pPr>
+    </w:p>
+    <w:p>
+      <w:pPr>
+        <w:rPr>
+          <w:rFonts w:cstheme="minorHAnsi"/>
+          <w:sz w:val="28"/>
+          <w:szCs w:val="28"/>
+        </w:rPr>
+      </w:pPr>
+      <w:r>
+        <w:rPr>
+          <w:rFonts w:cstheme="minorHAnsi"/>
+          <w:sz w:val="28"/>
+          <w:szCs w:val="28"/>
+        </w:rPr>
+        <w:t>Table connectio</w:t>
+      </w:r>
+      <w:r>
+        <w:rPr>
+          <w:rFonts w:cstheme="minorHAnsi"/>
+          <w:sz w:val="28"/>
+          <w:szCs w:val="28"/>
+        </w:rPr>
+        <w:t>ns</w:t>
+      </w:r>
+      <w:r>
+        <w:rPr>
+          <w:rFonts w:cstheme="minorHAnsi"/>
+          <w:sz w:val="28"/>
+          <w:szCs w:val="28"/>
+        </w:rPr>
+        <w:t xml:space="preserve"> </w:t>
+      </w:r>
+      <w:r>
+        <w:rPr>
+          <w:rFonts w:cstheme="minorHAnsi"/>
+          <w:sz w:val="28"/>
+          <w:szCs w:val="28"/>
+        </w:rPr>
+        <w:t>:</w:t>
+      </w:r>
+    </w:p>
+    <w:p>
+      <w:pPr>
+        <w:rPr>
+          <w:rFonts w:cstheme="minorHAnsi"/>
+          <w:sz w:val="28"/>
+          <w:szCs w:val="28"/>
+        </w:rPr>
+      </w:pPr>
+    </w:p>
+    <w:p>
+      <w:pPr>
+        <w:pStyle w:val="ListParagraph"/>
+        <w:numPr>
+          <w:ilvl w:val="0"/>
+          <w:numId w:val="7"/>
+        </w:numPr>
+        <w:rPr>
+          <w:rFonts w:cstheme="minorHAnsi"/>
+          <w:sz w:val="28"/>
+          <w:szCs w:val="28"/>
+        </w:rPr>
+      </w:pPr>
+      <w:r>
+        <w:rPr>
+          <w:rFonts w:cstheme="minorHAnsi"/>
+          <w:sz w:val="28"/>
+          <w:szCs w:val="28"/>
+        </w:rPr>
+        <w:t>We had to ensure the primary keys used for the tables were unique</w:t>
+      </w:r>
+      <w:r>
+        <w:rPr>
+          <w:rFonts w:cstheme="minorHAnsi"/>
+          <w:sz w:val="28"/>
+          <w:szCs w:val="28"/>
+        </w:rPr>
+        <w:t xml:space="preserve">. </w:t>
+      </w:r>
+    </w:p>
+    <w:p>
+      <w:pPr>
+        <w:pStyle w:val="ListParagraph"/>
+        <w:numPr>
+          <w:ilvl w:val="0"/>
+          <w:numId w:val="7"/>
+        </w:numPr>
+        <w:rPr>
+          <w:rFonts w:cstheme="minorHAnsi"/>
+          <w:sz w:val="28"/>
+          <w:szCs w:val="28"/>
+        </w:rPr>
+      </w:pPr>
+      <w:r>
+        <w:rPr>
+          <w:rFonts w:cstheme="minorHAnsi"/>
+          <w:sz w:val="28"/>
+          <w:szCs w:val="28"/>
+        </w:rPr>
+        <w:t xml:space="preserve">Table 1 Games and Table 2 Character can be joined on 1 column, ie </w:t>
+      </w:r>
+      <w:r>
+        <w:rPr>
+          <w:rFonts w:cstheme="minorHAnsi"/>
+          <w:sz w:val="28"/>
+          <w:szCs w:val="28"/>
+        </w:rPr>
+        <w:t>game.game_id = character.game</w:t>
+      </w:r>
+      <w:r>
+        <w:rPr>
+          <w:rFonts w:cstheme="minorHAnsi"/>
+          <w:sz w:val="28"/>
+          <w:szCs w:val="28"/>
+        </w:rPr>
+        <w:t xml:space="preserve"> . </w:t>
+      </w:r>
+    </w:p>
+    <w:p>
+      <w:pPr>
+        <w:pStyle w:val="ListParagraph"/>
+        <w:numPr>
+          <w:ilvl w:val="0"/>
+          <w:numId w:val="7"/>
+        </w:numPr>
+        <w:rPr>
+          <w:rFonts w:cstheme="minorHAnsi"/>
+          <w:sz w:val="28"/>
+          <w:szCs w:val="28"/>
+        </w:rPr>
+      </w:pPr>
+      <w:r>
+        <w:rPr>
+          <w:rFonts w:cstheme="minorHAnsi"/>
+          <w:sz w:val="28"/>
+          <w:szCs w:val="28"/>
+        </w:rPr>
+        <w:t xml:space="preserve">Game_id is the primary key in table Game . Game column in </w:t>
+      </w:r>
+      <w:r>
+        <w:rPr>
+          <w:rFonts w:cstheme="minorHAnsi"/>
+          <w:sz w:val="28"/>
+          <w:szCs w:val="28"/>
+        </w:rPr>
+        <w:t>C</w:t>
+      </w:r>
+      <w:r>
+        <w:rPr>
+          <w:rFonts w:cstheme="minorHAnsi"/>
+          <w:sz w:val="28"/>
+          <w:szCs w:val="28"/>
+        </w:rPr>
+        <w:t xml:space="preserve">haracter </w:t>
+      </w:r>
+      <w:r>
+        <w:rPr>
+          <w:rFonts w:cstheme="minorHAnsi"/>
+          <w:sz w:val="28"/>
+          <w:szCs w:val="28"/>
+        </w:rPr>
+        <w:t>table hence functions as  a foreign key.</w:t>
+      </w:r>
+    </w:p>
+    <w:p>
+      <w:pPr>
+        <w:pStyle w:val="ListParagraph"/>
+        <w:numPr>
+          <w:ilvl w:val="0"/>
+          <w:numId w:val="7"/>
+        </w:numPr>
+        <w:rPr>
+          <w:rFonts w:cstheme="minorHAnsi"/>
+          <w:sz w:val="28"/>
+          <w:szCs w:val="28"/>
+        </w:rPr>
+      </w:pPr>
+      <w:r>
+        <w:rPr>
+          <w:rFonts w:cstheme="minorHAnsi"/>
+          <w:sz w:val="28"/>
+          <w:szCs w:val="28"/>
+        </w:rPr>
+        <w:t>Character Table and Sexualization  have 2 columns on the basis of which they can be linked  ie the sexu</w:t>
+      </w:r>
+      <w:r>
+        <w:rPr>
+          <w:rFonts w:cstheme="minorHAnsi"/>
+          <w:sz w:val="28"/>
+          <w:szCs w:val="28"/>
+        </w:rPr>
+        <w:t>a</w:t>
+      </w:r>
+      <w:r>
+        <w:rPr>
+          <w:rFonts w:cstheme="minorHAnsi"/>
+          <w:sz w:val="28"/>
+          <w:szCs w:val="28"/>
+        </w:rPr>
+        <w:t>lization_total column and the id column.</w:t>
+      </w:r>
+      <w:r>
+        <w:rPr>
+          <w:rFonts w:cstheme="minorHAnsi"/>
+          <w:sz w:val="28"/>
+          <w:szCs w:val="28"/>
+        </w:rPr>
+        <w:t xml:space="preserve">. </w:t>
+      </w:r>
+    </w:p>
+    <w:p>
+      <w:pPr>
+        <w:pStyle w:val="ListParagraph"/>
+        <w:rPr>
+          <w:rFonts w:cstheme="minorHAnsi"/>
+          <w:sz w:val="28"/>
+          <w:szCs w:val="28"/>
+        </w:rPr>
+      </w:pPr>
+    </w:p>
+    <w:p>
+      <w:pPr>
+        <w:rPr>
+          <w:rFonts w:cstheme="minorHAnsi"/>
+          <w:sz w:val="28"/>
+          <w:szCs w:val="28"/>
+        </w:rPr>
+      </w:pPr>
+      <w:r>
+        <w:rPr>
+          <w:rFonts w:cstheme="minorHAnsi"/>
+          <w:sz w:val="28"/>
+          <w:szCs w:val="28"/>
+        </w:rPr>
+        <w:t>-- game.game_id = character.game</w:t>
+      </w:r>
+    </w:p>
+    <w:p>
+      <w:pPr>
+        <w:rPr>
+          <w:rFonts w:cstheme="minorHAnsi"/>
+          <w:sz w:val="28"/>
+          <w:szCs w:val="28"/>
+        </w:rPr>
+      </w:pPr>
+      <w:r>
+        <w:rPr>
+          <w:rFonts w:cstheme="minorHAnsi"/>
+          <w:sz w:val="28"/>
+          <w:szCs w:val="28"/>
+        </w:rPr>
+        <w:t>-- character.Id = sexualization.id</w:t>
+      </w:r>
+    </w:p>
+    <w:p>
+      <w:pPr>
+        <w:rPr>
+          <w:rFonts w:cstheme="minorHAnsi"/>
+          <w:sz w:val="28"/>
+          <w:szCs w:val="28"/>
+        </w:rPr>
+      </w:pPr>
+      <w:r>
+        <w:rPr>
+          <w:rFonts w:cstheme="minorHAnsi"/>
+          <w:sz w:val="28"/>
+          <w:szCs w:val="28"/>
+        </w:rPr>
+        <w:t>-- character.sexualization_total = sexualization.sexualization_total</w:t>
+      </w:r>
+    </w:p>
+    <w:p>
+      <w:pPr>
+        <w:rPr>
+          <w:rFonts w:cstheme="minorHAnsi"/>
+          <w:sz w:val="28"/>
+          <w:szCs w:val="28"/>
+        </w:rPr>
+      </w:pPr>
+      <w:r>
+        <w:rPr>
+          <w:rFonts w:cstheme="minorHAnsi"/>
+          <w:sz w:val="28"/>
+          <w:szCs w:val="28"/>
+        </w:rPr>
+        <w:t>--Table1 games; Primary Key : game_id</w:t>
+      </w:r>
+    </w:p>
+    <w:p>
+      <w:pPr>
+        <w:rPr>
+          <w:rFonts w:cstheme="minorHAnsi"/>
+          <w:sz w:val="28"/>
+          <w:szCs w:val="28"/>
+        </w:rPr>
+      </w:pPr>
+      <w:r>
+        <w:rPr>
+          <w:rFonts w:cstheme="minorHAnsi"/>
+          <w:sz w:val="28"/>
+          <w:szCs w:val="28"/>
+        </w:rPr>
+        <w:t>--Table2 characters; Primary Key : game ; Foreign Key: Game</w:t>
+      </w:r>
+    </w:p>
+    <w:p>
+      <w:pPr>
+        <w:rPr>
+          <w:rFonts w:cstheme="minorHAnsi"/>
+          <w:sz w:val="28"/>
+          <w:szCs w:val="28"/>
+        </w:rPr>
+      </w:pPr>
+      <w:r>
+        <w:rPr>
+          <w:rFonts w:cstheme="minorHAnsi"/>
+          <w:sz w:val="28"/>
+          <w:szCs w:val="28"/>
+        </w:rPr>
+        <w:t>--Table 3 sexualization ;  Foreign Key: id</w:t>
+      </w:r>
+    </w:p>
+    <w:p>
+      <w:pPr>
+        <w:pStyle w:val="ListParagraph"/>
+        <w:rPr>
+          <w:rFonts w:cstheme="minorHAnsi"/>
+          <w:sz w:val="28"/>
+          <w:szCs w:val="28"/>
+        </w:rPr>
+      </w:pPr>
+    </w:p>
+    <w:p>
+      <w:pPr>
+        <w:pStyle w:val="ListParagraph"/>
+        <w:rPr>
+          <w:rFonts w:cstheme="minorHAnsi"/>
+          <w:sz w:val="28"/>
+          <w:szCs w:val="28"/>
+        </w:rPr>
+      </w:pPr>
+    </w:p>
+    <w:p>
+      <w:pPr>
+        <w:rPr>
+          <w:rFonts w:cstheme="minorHAnsi"/>
+          <w:sz w:val="28"/>
+          <w:szCs w:val="28"/>
+        </w:rPr>
+      </w:pPr>
+    </w:p>
+    <w:p>
+      <w:pPr>
+        <w:rPr>
+          <w:rFonts w:cstheme="minorHAnsi"/>
+          <w:sz w:val="28"/>
+          <w:szCs w:val="28"/>
+        </w:rPr>
+      </w:pPr>
+    </w:p>
+    <w:p>
+      <w:pPr>
+        <w:rPr>
+          <w:rFonts w:cstheme="minorHAnsi"/>
+          <w:sz w:val="21"/>
+          <w:szCs w:val="21"/>
+        </w:rPr>
+      </w:pPr>
+    </w:p>
+    <w:p>
+      <w:pPr>
+        <w:rPr>
+          <w:rFonts w:cstheme="minorHAnsi"/>
+          <w:sz w:val="21"/>
+          <w:szCs w:val="21"/>
+        </w:rPr>
+      </w:pPr>
     </w:p>
     <w:p>
       <w:pPr>
@@ -1889,6 +2262,119 @@
 <file path=word/numbering.xml><?xml version="1.0" encoding="utf-8"?>
 <w:numbering xmlns:wpc="http://schemas.microsoft.com/office/word/2010/wordprocessingCanvas" xmlns:cx="http://schemas.microsoft.com/office/drawing/2014/chartex" xmlns:cx1="http://schemas.microsoft.com/office/drawing/2015/9/8/chartex" xmlns:cx2="http://schemas.microsoft.com/office/drawing/2015/10/21/chartex" xmlns:cx3="http://schemas.microsoft.com/office/drawing/2016/5/9/chartex" xmlns:cx4="http://schemas.microsoft.com/office/drawing/2016/5/10/chartex" xmlns:cx5="http://schemas.microsoft.com/office/drawing/2016/5/11/chartex" xmlns:cx6="http://schemas.microsoft.com/office/drawing/2016/5/12/chartex" xmlns:cx7="http://schemas.microsoft.com/office/drawing/2016/5/13/chartex" xmlns:cx8="http://schemas.microsoft.com/office/drawing/2016/5/14/chartex" xmlns:mc="http://schemas.openxmlformats.org/markup-compatibility/2006" xmlns:aink="http://schemas.microsoft.com/office/drawing/2016/ink" xmlns:am3d="http://schemas.microsoft.com/office/drawing/2017/model3d" xmlns:o="urn:schemas-microsoft-com:office:office" xmlns:oel="http://schemas.microsoft.com/office/2019/extlst" xmlns:r="http://schemas.openxmlformats.org/officeDocument/2006/relationships" xmlns:m="http://schemas.openxmlformats.org/officeDocument/2006/math" xmlns:v="urn:schemas-microsoft-com:vml" xmlns:wp14="http://schemas.microsoft.com/office/word/2010/wordprocessingDrawing" xmlns:wp="http://schemas.openxmlformats.org/drawingml/2006/wordprocessingDrawing" xmlns:w10="urn:schemas-microsoft-com:office:word" xmlns:w="http://schemas.openxmlformats.org/wordprocessingml/2006/main" xmlns:w14="http://schemas.microsoft.com/office/word/2010/wordml" xmlns:w15="http://schemas.microsoft.com/office/word/2012/wordml" xmlns:w16cex="http://schemas.microsoft.com/office/word/2018/wordml/cex" xmlns:w16cid="http://schemas.microsoft.com/office/word/2016/wordml/cid" xmlns:w16="http://schemas.microsoft.com/office/word/2018/wordml" xmlns:w16sdtdh="http://schemas.microsoft.com/office/word/2020/wordml/sdtdatahash" xmlns:w16se="http://schemas.microsoft.com/office/word/2015/wordml/symex" xmlns:wpg="http://schemas.microsoft.com/office/word/2010/wordprocessingGroup" xmlns:wpi="http://schemas.microsoft.com/office/word/2010/wordprocessingInk" xmlns:wne="http://schemas.microsoft.com/office/word/2006/wordml" xmlns:wps="http://schemas.microsoft.com/office/word/2010/wordprocessingShape" mc:Ignorable="w14 w15 w16se w16cid w16 w16cex w16sdtdh wp14">
   <w:abstractNum w:abstractNumId="0" w15:restartNumberingAfterBreak="0">
+    <w:nsid w:val="0AE8266D"/>
+    <w:multiLevelType w:val="hybridMultilevel"/>
+    <w:tmpl w:val="A628C712"/>
+    <w:lvl w:ilvl="0" w:tplc="08090001">
+      <w:start w:val="1"/>
+      <w:numFmt w:val="bullet"/>
+      <w:lvlText w:val=""/>
+      <w:lvlJc w:val="left"/>
+      <w:pPr>
+        <w:ind w:left="720" w:hanging="360"/>
+      </w:pPr>
+      <w:rPr>
+        <w:rFonts w:ascii="Symbol" w:hAnsi="Symbol" w:hint="default"/>
+      </w:rPr>
+    </w:lvl>
+    <w:lvl w:ilvl="1" w:tplc="08090003" w:tentative="1">
+      <w:start w:val="1"/>
+      <w:numFmt w:val="bullet"/>
+      <w:lvlText w:val="o"/>
+      <w:lvlJc w:val="left"/>
+      <w:pPr>
+        <w:ind w:left="1440" w:hanging="360"/>
+      </w:pPr>
+      <w:rPr>
+        <w:rFonts w:ascii="Courier New" w:hAnsi="Courier New" w:cs="Courier New" w:hint="default"/>
+      </w:rPr>
+    </w:lvl>
+    <w:lvl w:ilvl="2" w:tplc="08090005" w:tentative="1">
+      <w:start w:val="1"/>
+      <w:numFmt w:val="bullet"/>
+      <w:lvlText w:val=""/>
+      <w:lvlJc w:val="left"/>
+      <w:pPr>
+        <w:ind w:left="2160" w:hanging="360"/>
+      </w:pPr>
+      <w:rPr>
+        <w:rFonts w:ascii="Wingdings" w:hAnsi="Wingdings" w:hint="default"/>
+      </w:rPr>
+    </w:lvl>
+    <w:lvl w:ilvl="3" w:tplc="08090001" w:tentative="1">
+      <w:start w:val="1"/>
+      <w:numFmt w:val="bullet"/>
+      <w:lvlText w:val=""/>
+      <w:lvlJc w:val="left"/>
+      <w:pPr>
+        <w:ind w:left="2880" w:hanging="360"/>
+      </w:pPr>
+      <w:rPr>
+        <w:rFonts w:ascii="Symbol" w:hAnsi="Symbol" w:hint="default"/>
+      </w:rPr>
+    </w:lvl>
+    <w:lvl w:ilvl="4" w:tplc="08090003" w:tentative="1">
+      <w:start w:val="1"/>
+      <w:numFmt w:val="bullet"/>
+      <w:lvlText w:val="o"/>
+      <w:lvlJc w:val="left"/>
+      <w:pPr>
+        <w:ind w:left="3600" w:hanging="360"/>
+      </w:pPr>
+      <w:rPr>
+        <w:rFonts w:ascii="Courier New" w:hAnsi="Courier New" w:cs="Courier New" w:hint="default"/>
+      </w:rPr>
+    </w:lvl>
+    <w:lvl w:ilvl="5" w:tplc="08090005" w:tentative="1">
+      <w:start w:val="1"/>
+      <w:numFmt w:val="bullet"/>
+      <w:lvlText w:val=""/>
+      <w:lvlJc w:val="left"/>
+      <w:pPr>
+        <w:ind w:left="4320" w:hanging="360"/>
+      </w:pPr>
+      <w:rPr>
+        <w:rFonts w:ascii="Wingdings" w:hAnsi="Wingdings" w:hint="default"/>
+      </w:rPr>
+    </w:lvl>
+    <w:lvl w:ilvl="6" w:tplc="08090001" w:tentative="1">
+      <w:start w:val="1"/>
+      <w:numFmt w:val="bullet"/>
+      <w:lvlText w:val=""/>
+      <w:lvlJc w:val="left"/>
+      <w:pPr>
+        <w:ind w:left="5040" w:hanging="360"/>
+      </w:pPr>
+      <w:rPr>
+        <w:rFonts w:ascii="Symbol" w:hAnsi="Symbol" w:hint="default"/>
+      </w:rPr>
+    </w:lvl>
+    <w:lvl w:ilvl="7" w:tplc="08090003" w:tentative="1">
+      <w:start w:val="1"/>
+      <w:numFmt w:val="bullet"/>
+      <w:lvlText w:val="o"/>
+      <w:lvlJc w:val="left"/>
+      <w:pPr>
+        <w:ind w:left="5760" w:hanging="360"/>
+      </w:pPr>
+      <w:rPr>
+        <w:rFonts w:ascii="Courier New" w:hAnsi="Courier New" w:cs="Courier New" w:hint="default"/>
+      </w:rPr>
+    </w:lvl>
+    <w:lvl w:ilvl="8" w:tplc="08090005" w:tentative="1">
+      <w:start w:val="1"/>
+      <w:numFmt w:val="bullet"/>
+      <w:lvlText w:val=""/>
+      <w:lvlJc w:val="left"/>
+      <w:pPr>
+        <w:ind w:left="6480" w:hanging="360"/>
+      </w:pPr>
+      <w:rPr>
+        <w:rFonts w:ascii="Wingdings" w:hAnsi="Wingdings" w:hint="default"/>
+      </w:rPr>
+    </w:lvl>
+  </w:abstractNum>
+  <w:abstractNum w:abstractNumId="1" w15:restartNumberingAfterBreak="0">
     <w:nsid w:val="34FC664C"/>
     <w:multiLevelType w:val="multilevel"/>
     <w:tmpl w:val="80C0D536"/>
@@ -2037,7 +2523,7 @@
       </w:rPr>
     </w:lvl>
   </w:abstractNum>
-  <w:abstractNum w:abstractNumId="1" w15:restartNumberingAfterBreak="0">
+  <w:abstractNum w:abstractNumId="2" w15:restartNumberingAfterBreak="0">
     <w:nsid w:val="3BE92BCC"/>
     <w:multiLevelType w:val="multilevel"/>
     <w:tmpl w:val="F6968984"/>
@@ -2186,7 +2672,7 @@
       </w:rPr>
     </w:lvl>
   </w:abstractNum>
-  <w:abstractNum w:abstractNumId="2" w15:restartNumberingAfterBreak="0">
+  <w:abstractNum w:abstractNumId="3" w15:restartNumberingAfterBreak="0">
     <w:nsid w:val="3C8F7870"/>
     <w:multiLevelType w:val="multilevel"/>
     <w:tmpl w:val="6004E1EC"/>
@@ -2335,7 +2821,120 @@
       </w:rPr>
     </w:lvl>
   </w:abstractNum>
-  <w:abstractNum w:abstractNumId="3" w15:restartNumberingAfterBreak="0">
+  <w:abstractNum w:abstractNumId="4" w15:restartNumberingAfterBreak="0">
+    <w:nsid w:val="44E25C96"/>
+    <w:multiLevelType w:val="hybridMultilevel"/>
+    <w:tmpl w:val="E6E0A5C2"/>
+    <w:lvl w:ilvl="0" w:tplc="08090001">
+      <w:start w:val="1"/>
+      <w:numFmt w:val="bullet"/>
+      <w:lvlText w:val=""/>
+      <w:lvlJc w:val="left"/>
+      <w:pPr>
+        <w:ind w:left="720" w:hanging="360"/>
+      </w:pPr>
+      <w:rPr>
+        <w:rFonts w:ascii="Symbol" w:hAnsi="Symbol" w:hint="default"/>
+      </w:rPr>
+    </w:lvl>
+    <w:lvl w:ilvl="1" w:tplc="08090003" w:tentative="1">
+      <w:start w:val="1"/>
+      <w:numFmt w:val="bullet"/>
+      <w:lvlText w:val="o"/>
+      <w:lvlJc w:val="left"/>
+      <w:pPr>
+        <w:ind w:left="1440" w:hanging="360"/>
+      </w:pPr>
+      <w:rPr>
+        <w:rFonts w:ascii="Courier New" w:hAnsi="Courier New" w:cs="Courier New" w:hint="default"/>
+      </w:rPr>
+    </w:lvl>
+    <w:lvl w:ilvl="2" w:tplc="08090005" w:tentative="1">
+      <w:start w:val="1"/>
+      <w:numFmt w:val="bullet"/>
+      <w:lvlText w:val=""/>
+      <w:lvlJc w:val="left"/>
+      <w:pPr>
+        <w:ind w:left="2160" w:hanging="360"/>
+      </w:pPr>
+      <w:rPr>
+        <w:rFonts w:ascii="Wingdings" w:hAnsi="Wingdings" w:hint="default"/>
+      </w:rPr>
+    </w:lvl>
+    <w:lvl w:ilvl="3" w:tplc="08090001" w:tentative="1">
+      <w:start w:val="1"/>
+      <w:numFmt w:val="bullet"/>
+      <w:lvlText w:val=""/>
+      <w:lvlJc w:val="left"/>
+      <w:pPr>
+        <w:ind w:left="2880" w:hanging="360"/>
+      </w:pPr>
+      <w:rPr>
+        <w:rFonts w:ascii="Symbol" w:hAnsi="Symbol" w:hint="default"/>
+      </w:rPr>
+    </w:lvl>
+    <w:lvl w:ilvl="4" w:tplc="08090003" w:tentative="1">
+      <w:start w:val="1"/>
+      <w:numFmt w:val="bullet"/>
+      <w:lvlText w:val="o"/>
+      <w:lvlJc w:val="left"/>
+      <w:pPr>
+        <w:ind w:left="3600" w:hanging="360"/>
+      </w:pPr>
+      <w:rPr>
+        <w:rFonts w:ascii="Courier New" w:hAnsi="Courier New" w:cs="Courier New" w:hint="default"/>
+      </w:rPr>
+    </w:lvl>
+    <w:lvl w:ilvl="5" w:tplc="08090005" w:tentative="1">
+      <w:start w:val="1"/>
+      <w:numFmt w:val="bullet"/>
+      <w:lvlText w:val=""/>
+      <w:lvlJc w:val="left"/>
+      <w:pPr>
+        <w:ind w:left="4320" w:hanging="360"/>
+      </w:pPr>
+      <w:rPr>
+        <w:rFonts w:ascii="Wingdings" w:hAnsi="Wingdings" w:hint="default"/>
+      </w:rPr>
+    </w:lvl>
+    <w:lvl w:ilvl="6" w:tplc="08090001" w:tentative="1">
+      <w:start w:val="1"/>
+      <w:numFmt w:val="bullet"/>
+      <w:lvlText w:val=""/>
+      <w:lvlJc w:val="left"/>
+      <w:pPr>
+        <w:ind w:left="5040" w:hanging="360"/>
+      </w:pPr>
+      <w:rPr>
+        <w:rFonts w:ascii="Symbol" w:hAnsi="Symbol" w:hint="default"/>
+      </w:rPr>
+    </w:lvl>
+    <w:lvl w:ilvl="7" w:tplc="08090003" w:tentative="1">
+      <w:start w:val="1"/>
+      <w:numFmt w:val="bullet"/>
+      <w:lvlText w:val="o"/>
+      <w:lvlJc w:val="left"/>
+      <w:pPr>
+        <w:ind w:left="5760" w:hanging="360"/>
+      </w:pPr>
+      <w:rPr>
+        <w:rFonts w:ascii="Courier New" w:hAnsi="Courier New" w:cs="Courier New" w:hint="default"/>
+      </w:rPr>
+    </w:lvl>
+    <w:lvl w:ilvl="8" w:tplc="08090005" w:tentative="1">
+      <w:start w:val="1"/>
+      <w:numFmt w:val="bullet"/>
+      <w:lvlText w:val=""/>
+      <w:lvlJc w:val="left"/>
+      <w:pPr>
+        <w:ind w:left="6480" w:hanging="360"/>
+      </w:pPr>
+      <w:rPr>
+        <w:rFonts w:ascii="Wingdings" w:hAnsi="Wingdings" w:hint="default"/>
+      </w:rPr>
+    </w:lvl>
+  </w:abstractNum>
+  <w:abstractNum w:abstractNumId="5" w15:restartNumberingAfterBreak="0">
     <w:nsid w:val="5A343DC4"/>
     <w:multiLevelType w:val="multilevel"/>
     <w:tmpl w:val="80ACE56E"/>
@@ -2484,7 +3083,7 @@
       </w:rPr>
     </w:lvl>
   </w:abstractNum>
-  <w:abstractNum w:abstractNumId="4" w15:restartNumberingAfterBreak="0">
+  <w:abstractNum w:abstractNumId="6" w15:restartNumberingAfterBreak="0">
     <w:nsid w:val="770B2601"/>
     <w:multiLevelType w:val="hybridMultilevel"/>
     <w:tmpl w:val="6026F9E4"/>
@@ -2574,18 +3173,24 @@
     </w:lvl>
   </w:abstractNum>
   <w:num w:numId="1" w16cid:durableId="1390497486">
+    <w:abstractNumId w:val="2"/>
+  </w:num>
+  <w:num w:numId="2" w16cid:durableId="1478650015">
+    <w:abstractNumId w:val="5"/>
+  </w:num>
+  <w:num w:numId="3" w16cid:durableId="569074936">
     <w:abstractNumId w:val="1"/>
   </w:num>
-  <w:num w:numId="2" w16cid:durableId="1478650015">
+  <w:num w:numId="4" w16cid:durableId="2054426969">
     <w:abstractNumId w:val="3"/>
   </w:num>
-  <w:num w:numId="3" w16cid:durableId="569074936">
+  <w:num w:numId="5" w16cid:durableId="1345670803">
+    <w:abstractNumId w:val="6"/>
+  </w:num>
+  <w:num w:numId="6" w16cid:durableId="1620992303">
     <w:abstractNumId w:val="0"/>
   </w:num>
-  <w:num w:numId="4" w16cid:durableId="2054426969">
-    <w:abstractNumId w:val="2"/>
-  </w:num>
-  <w:num w:numId="5" w16cid:durableId="1345670803">
+  <w:num w:numId="7" w16cid:durableId="885331116">
     <w:abstractNumId w:val="4"/>
   </w:num>
 </w:numbering>

</xml_diff>